<commit_message>
added pichures and som disicriptions to ep3
</commit_message>
<xml_diff>
--- a/NTNU_DRIVE/Torturial - pilot/Vidio maler/Arduino IDE mal og pilot/Pilot Mal ONline Arduino IDE.docx
+++ b/NTNU_DRIVE/Torturial - pilot/Vidio maler/Arduino IDE mal og pilot/Pilot Mal ONline Arduino IDE.docx
@@ -186,14 +186,12 @@
         </w:rPr>
         <w:t xml:space="preserve">Man må ha en bruker for </w:t>
       </w:r>
-      <w:proofErr w:type="gramStart"/>
       <w:r>
         <w:rPr>
           <w:rFonts w:asciiTheme="minorHAnsi" w:eastAsiaTheme="minorEastAsia" w:hAnsiTheme="minorHAnsi"/>
         </w:rPr>
-        <w:t>bruke</w:t>
-      </w:r>
-      <w:proofErr w:type="gramEnd"/>
+        <w:t>å bruke</w:t>
+      </w:r>
       <w:r>
         <w:rPr>
           <w:rFonts w:asciiTheme="minorHAnsi" w:eastAsiaTheme="minorEastAsia" w:hAnsiTheme="minorHAnsi"/>
@@ -2221,6 +2219,13 @@
         <w:br/>
       </w:r>
     </w:p>
+    <w:p/>
+    <w:p/>
+    <w:p/>
+    <w:p/>
+    <w:p/>
+    <w:p/>
+    <w:p/>
     <w:p>
       <w:pPr>
         <w:pStyle w:val="Listeavsnitt"/>
@@ -2233,7 +2238,6 @@
         <w:rPr>
           <w:noProof/>
         </w:rPr>
-        <w:lastRenderedPageBreak/>
         <mc:AlternateContent>
           <mc:Choice Requires="wps">
             <w:drawing>
@@ -4145,6 +4149,8 @@
       <w:r>
         <w:t>Dette er Kode området og her finner vi flere ting:</w:t>
       </w:r>
+      <w:bookmarkStart w:id="0" w:name="_GoBack"/>
+      <w:bookmarkEnd w:id="0"/>
       <w:r>
         <w:br/>
       </w:r>
@@ -4349,19 +4355,7 @@
           <w:rFonts w:cstheme="majorHAnsi"/>
         </w:rPr>
         <w:lastRenderedPageBreak/>
-        <w:t xml:space="preserve">Steg </w:t>
-      </w:r>
-      <w:r>
-        <w:rPr>
-          <w:rFonts w:cstheme="majorHAnsi"/>
-        </w:rPr>
-        <w:t>3</w:t>
-      </w:r>
-      <w:r>
-        <w:rPr>
-          <w:rFonts w:cstheme="majorHAnsi"/>
-        </w:rPr>
-        <w:t xml:space="preserve"> – </w:t>
+        <w:t xml:space="preserve">Steg 3 – </w:t>
       </w:r>
       <w:r>
         <w:rPr>
@@ -4633,12 +4627,7 @@
       </w:r>
       <w:proofErr w:type="spellEnd"/>
       <w:r>
-        <w:t xml:space="preserve"> porten vil det se slik ut</w:t>
-      </w:r>
-      <w:bookmarkStart w:id="0" w:name="_GoBack"/>
-      <w:bookmarkEnd w:id="0"/>
-      <w:r>
-        <w:t>:</w:t>
+        <w:t xml:space="preserve"> porten vil det se slik ut:</w:t>
       </w:r>
     </w:p>
     <w:p>

</xml_diff>